<commit_message>
update YCL 1 & 2
</commit_message>
<xml_diff>
--- a/Documents/YeuCauLan1/DacTa.docx
+++ b/Documents/YeuCauLan1/DacTa.docx
@@ -24615,10 +24615,10 @@
           <w:lang w:eastAsia="ja-JP"/>
         </w:rPr>
         <w:drawing>
-          <wp:inline distT="0" distB="0" distL="0" distR="0">
-            <wp:extent cx="5943600" cy="3732314"/>
+          <wp:inline distT="0" distB="0" distL="0" distR="0" wp14:anchorId="7DA5A85C" wp14:editId="5738DD63">
+            <wp:extent cx="5943600" cy="3731895"/>
             <wp:effectExtent l="0" t="0" r="0" b="1905"/>
-            <wp:docPr id="56" name="Picture 56"/>
+            <wp:docPr id="4" name="Picture 4"/>
             <wp:cNvGraphicFramePr>
               <a:graphicFrameLocks xmlns:a="http://schemas.openxmlformats.org/drawingml/2006/main" noChangeAspect="1"/>
             </wp:cNvGraphicFramePr>
@@ -24626,7 +24626,7 @@
               <a:graphicData uri="http://schemas.openxmlformats.org/drawingml/2006/picture">
                 <pic:pic xmlns:pic="http://schemas.openxmlformats.org/drawingml/2006/picture">
                   <pic:nvPicPr>
-                    <pic:cNvPr id="0" name="Picture 6"/>
+                    <pic:cNvPr id="0" name="Picture 1"/>
                     <pic:cNvPicPr>
                       <a:picLocks noChangeAspect="1" noChangeArrowheads="1"/>
                     </pic:cNvPicPr>
@@ -24647,7 +24647,7 @@
                   <pic:spPr bwMode="auto">
                     <a:xfrm>
                       <a:off x="0" y="0"/>
-                      <a:ext cx="5943600" cy="3732314"/>
+                      <a:ext cx="5943600" cy="3731895"/>
                     </a:xfrm>
                     <a:prstGeom prst="rect">
                       <a:avLst/>
@@ -24663,8 +24663,6 @@
           </wp:inline>
         </w:drawing>
       </w:r>
-      <w:bookmarkStart w:id="4" w:name="_GoBack"/>
-      <w:bookmarkEnd w:id="4"/>
     </w:p>
     <w:p>
       <w:pPr>
@@ -24686,10 +24684,10 @@
         </w:rPr>
         <w:lastRenderedPageBreak/>
         <w:drawing>
-          <wp:inline distT="0" distB="0" distL="0" distR="0">
-            <wp:extent cx="5943600" cy="3783009"/>
+          <wp:inline distT="0" distB="0" distL="0" distR="0" wp14:anchorId="0557CB37" wp14:editId="141BA692">
+            <wp:extent cx="5943600" cy="3782695"/>
             <wp:effectExtent l="0" t="0" r="0" b="8255"/>
-            <wp:docPr id="53" name="Picture 53"/>
+            <wp:docPr id="5" name="Picture 5"/>
             <wp:cNvGraphicFramePr>
               <a:graphicFrameLocks xmlns:a="http://schemas.openxmlformats.org/drawingml/2006/main" noChangeAspect="1"/>
             </wp:cNvGraphicFramePr>
@@ -24697,7 +24695,7 @@
               <a:graphicData uri="http://schemas.openxmlformats.org/drawingml/2006/picture">
                 <pic:pic xmlns:pic="http://schemas.openxmlformats.org/drawingml/2006/picture">
                   <pic:nvPicPr>
-                    <pic:cNvPr id="0" name="Picture 5"/>
+                    <pic:cNvPr id="0" name="Picture 1"/>
                     <pic:cNvPicPr>
                       <a:picLocks noChangeAspect="1" noChangeArrowheads="1"/>
                     </pic:cNvPicPr>
@@ -24718,7 +24716,7 @@
                   <pic:spPr bwMode="auto">
                     <a:xfrm>
                       <a:off x="0" y="0"/>
-                      <a:ext cx="5943600" cy="3783009"/>
+                      <a:ext cx="5943600" cy="3782695"/>
                     </a:xfrm>
                     <a:prstGeom prst="rect">
                       <a:avLst/>
@@ -24734,6 +24732,8 @@
           </wp:inline>
         </w:drawing>
       </w:r>
+      <w:bookmarkStart w:id="4" w:name="_GoBack"/>
+      <w:bookmarkEnd w:id="4"/>
     </w:p>
     <w:p>
       <w:pPr>
@@ -24753,54 +24753,12 @@
           <w:noProof/>
           <w:lang w:eastAsia="ja-JP"/>
         </w:rPr>
-        <w:drawing>
-          <wp:inline distT="0" distB="0" distL="0" distR="0">
-            <wp:extent cx="5943600" cy="3865745"/>
-            <wp:effectExtent l="0" t="0" r="0" b="1905"/>
-            <wp:docPr id="5" name="Picture 5" descr="D:\Downloads\ER (1).png"/>
-            <wp:cNvGraphicFramePr>
-              <a:graphicFrameLocks xmlns:a="http://schemas.openxmlformats.org/drawingml/2006/main" noChangeAspect="1"/>
-            </wp:cNvGraphicFramePr>
-            <a:graphic xmlns:a="http://schemas.openxmlformats.org/drawingml/2006/main">
-              <a:graphicData uri="http://schemas.openxmlformats.org/drawingml/2006/picture">
-                <pic:pic xmlns:pic="http://schemas.openxmlformats.org/drawingml/2006/picture">
-                  <pic:nvPicPr>
-                    <pic:cNvPr id="0" name="Picture 1" descr="D:\Downloads\ER (1).png"/>
-                    <pic:cNvPicPr>
-                      <a:picLocks noChangeAspect="1" noChangeArrowheads="1"/>
-                    </pic:cNvPicPr>
-                  </pic:nvPicPr>
-                  <pic:blipFill>
-                    <a:blip r:embed="rId58" cstate="print">
-                      <a:extLst>
-                        <a:ext uri="{28A0092B-C50C-407E-A947-70E740481C1C}">
-                          <a14:useLocalDpi xmlns:a14="http://schemas.microsoft.com/office/drawing/2010/main" val="0"/>
-                        </a:ext>
-                      </a:extLst>
-                    </a:blip>
-                    <a:srcRect/>
-                    <a:stretch>
-                      <a:fillRect/>
-                    </a:stretch>
-                  </pic:blipFill>
-                  <pic:spPr bwMode="auto">
-                    <a:xfrm>
-                      <a:off x="0" y="0"/>
-                      <a:ext cx="5943600" cy="3865745"/>
-                    </a:xfrm>
-                    <a:prstGeom prst="rect">
-                      <a:avLst/>
-                    </a:prstGeom>
-                    <a:noFill/>
-                    <a:ln>
-                      <a:noFill/>
-                    </a:ln>
-                  </pic:spPr>
-                </pic:pic>
-              </a:graphicData>
-            </a:graphic>
-          </wp:inline>
-        </w:drawing>
+        <w:lastRenderedPageBreak/>
+        <w:pict>
+          <v:shape id="_x0000_i1026" type="#_x0000_t75" style="width:467.25pt;height:349.5pt">
+            <v:imagedata r:id="rId58" o:title="ER"/>
+          </v:shape>
+        </w:pict>
       </w:r>
     </w:p>
     <w:p>
@@ -24809,7 +24767,6 @@
       </w:pPr>
       <w:bookmarkStart w:id="5" w:name="_Toc477694198"/>
       <w:r>
-        <w:lastRenderedPageBreak/>
         <w:t>5.Lược đồ Database</w:t>
       </w:r>
       <w:bookmarkEnd w:id="5"/>
@@ -24840,6 +24797,7 @@
           <w:noProof/>
           <w:lang w:eastAsia="ja-JP"/>
         </w:rPr>
+        <w:lastRenderedPageBreak/>
         <w:drawing>
           <wp:inline distT="0" distB="0" distL="0" distR="0">
             <wp:extent cx="5943600" cy="3223474"/>
@@ -30952,7 +30910,7 @@
 </file>
 
 <file path=customXml/itemProps1.xml><?xml version="1.0" encoding="utf-8"?>
-<ds:datastoreItem xmlns:ds="http://schemas.openxmlformats.org/officeDocument/2006/customXml" ds:itemID="{A5AA2F5B-4F9C-425B-997F-0442F756AC3A}">
+<ds:datastoreItem xmlns:ds="http://schemas.openxmlformats.org/officeDocument/2006/customXml" ds:itemID="{9E91CF8F-80BB-4B6D-BF13-1FD0783DDF77}">
   <ds:schemaRefs>
     <ds:schemaRef ds:uri="http://schemas.openxmlformats.org/officeDocument/2006/bibliography"/>
   </ds:schemaRefs>

</xml_diff>

<commit_message>
push Yeu Cau Lan 3
</commit_message>
<xml_diff>
--- a/Documents/YeuCauLan1/DacTa.docx
+++ b/Documents/YeuCauLan1/DacTa.docx
@@ -884,8 +884,8 @@
             <v:path o:extrusionok="f" gradientshapeok="t" o:connecttype="rect"/>
             <o:lock v:ext="edit" aspectratio="t"/>
           </v:shapetype>
-          <v:shape id="_x0000_i1025" type="#_x0000_t75" style="width:467.25pt;height:434.25pt">
-            <v:imagedata r:id="rId8" o:title="qlChanNuoi(1)"/>
+          <v:shape id="_x0000_i1025" type="#_x0000_t75" style="width:467.25pt;height:398.25pt">
+            <v:imagedata r:id="rId8" o:title="qlChanNuoi"/>
           </v:shape>
         </w:pict>
       </w:r>
@@ -24732,8 +24732,6 @@
           </wp:inline>
         </w:drawing>
       </w:r>
-      <w:bookmarkStart w:id="4" w:name="_GoBack"/>
-      <w:bookmarkEnd w:id="4"/>
     </w:p>
     <w:p>
       <w:pPr>
@@ -24765,11 +24763,11 @@
       <w:pPr>
         <w:pStyle w:val="Heading2"/>
       </w:pPr>
-      <w:bookmarkStart w:id="5" w:name="_Toc477694198"/>
+      <w:bookmarkStart w:id="4" w:name="_Toc477694198"/>
       <w:r>
         <w:t>5.Lược đồ Database</w:t>
       </w:r>
-      <w:bookmarkEnd w:id="5"/>
+      <w:bookmarkEnd w:id="4"/>
     </w:p>
     <w:p>
       <w:pPr>
@@ -24791,6 +24789,8 @@
           <w:rFonts w:cstheme="minorHAnsi"/>
         </w:rPr>
       </w:pPr>
+      <w:bookmarkStart w:id="5" w:name="_GoBack"/>
+      <w:bookmarkEnd w:id="5"/>
       <w:r>
         <w:rPr>
           <w:rFonts w:cstheme="minorHAnsi"/>
@@ -24798,54 +24798,11 @@
           <w:lang w:eastAsia="ja-JP"/>
         </w:rPr>
         <w:lastRenderedPageBreak/>
-        <w:drawing>
-          <wp:inline distT="0" distB="0" distL="0" distR="0">
-            <wp:extent cx="5943600" cy="3223474"/>
-            <wp:effectExtent l="0" t="0" r="0" b="0"/>
-            <wp:docPr id="3" name="Picture 3" descr="C:\Users\Shin-Desktop\Desktop\17310167_10212936886045330_7095301666875736498_o.jpg"/>
-            <wp:cNvGraphicFramePr>
-              <a:graphicFrameLocks xmlns:a="http://schemas.openxmlformats.org/drawingml/2006/main" noChangeAspect="1"/>
-            </wp:cNvGraphicFramePr>
-            <a:graphic xmlns:a="http://schemas.openxmlformats.org/drawingml/2006/main">
-              <a:graphicData uri="http://schemas.openxmlformats.org/drawingml/2006/picture">
-                <pic:pic xmlns:pic="http://schemas.openxmlformats.org/drawingml/2006/picture">
-                  <pic:nvPicPr>
-                    <pic:cNvPr id="0" name="Picture 1" descr="C:\Users\Shin-Desktop\Desktop\17310167_10212936886045330_7095301666875736498_o.jpg"/>
-                    <pic:cNvPicPr>
-                      <a:picLocks noChangeAspect="1" noChangeArrowheads="1"/>
-                    </pic:cNvPicPr>
-                  </pic:nvPicPr>
-                  <pic:blipFill>
-                    <a:blip r:embed="rId59" cstate="print">
-                      <a:extLst>
-                        <a:ext uri="{28A0092B-C50C-407E-A947-70E740481C1C}">
-                          <a14:useLocalDpi xmlns:a14="http://schemas.microsoft.com/office/drawing/2010/main" val="0"/>
-                        </a:ext>
-                      </a:extLst>
-                    </a:blip>
-                    <a:srcRect/>
-                    <a:stretch>
-                      <a:fillRect/>
-                    </a:stretch>
-                  </pic:blipFill>
-                  <pic:spPr bwMode="auto">
-                    <a:xfrm>
-                      <a:off x="0" y="0"/>
-                      <a:ext cx="5943600" cy="3223474"/>
-                    </a:xfrm>
-                    <a:prstGeom prst="rect">
-                      <a:avLst/>
-                    </a:prstGeom>
-                    <a:noFill/>
-                    <a:ln>
-                      <a:noFill/>
-                    </a:ln>
-                  </pic:spPr>
-                </pic:pic>
-              </a:graphicData>
-            </a:graphic>
-          </wp:inline>
-        </w:drawing>
+        <w:pict>
+          <v:shape id="_x0000_i1027" type="#_x0000_t75" style="width:467.25pt;height:317.25pt">
+            <v:imagedata r:id="rId59" o:title="17901994_1388235071241004_1600602519_o"/>
+          </v:shape>
+        </w:pict>
       </w:r>
     </w:p>
     <w:p>
@@ -24931,7 +24888,7 @@
           <w:rPr>
             <w:noProof/>
           </w:rPr>
-          <w:t>48</w:t>
+          <w:t>50</w:t>
         </w:r>
         <w:r>
           <w:rPr>
@@ -30910,7 +30867,7 @@
 </file>
 
 <file path=customXml/itemProps1.xml><?xml version="1.0" encoding="utf-8"?>
-<ds:datastoreItem xmlns:ds="http://schemas.openxmlformats.org/officeDocument/2006/customXml" ds:itemID="{9E91CF8F-80BB-4B6D-BF13-1FD0783DDF77}">
+<ds:datastoreItem xmlns:ds="http://schemas.openxmlformats.org/officeDocument/2006/customXml" ds:itemID="{C9AC64FD-3E67-4084-A083-8701217B219E}">
   <ds:schemaRefs>
     <ds:schemaRef ds:uri="http://schemas.openxmlformats.org/officeDocument/2006/bibliography"/>
   </ds:schemaRefs>

</xml_diff>

<commit_message>
fix bugs login-service, setup report-service, push analysis resources
</commit_message>
<xml_diff>
--- a/Documents/YeuCauLan1/DacTa.docx
+++ b/Documents/YeuCauLan1/DacTa.docx
@@ -24888,7 +24888,7 @@
           <w:rPr>
             <w:noProof/>
           </w:rPr>
-          <w:t>2</w:t>
+          <w:t>1</w:t>
         </w:r>
         <w:r>
           <w:rPr>
@@ -30867,7 +30867,7 @@
 </file>
 
 <file path=customXml/itemProps1.xml><?xml version="1.0" encoding="utf-8"?>
-<ds:datastoreItem xmlns:ds="http://schemas.openxmlformats.org/officeDocument/2006/customXml" ds:itemID="{0BBF2717-E87D-4600-8FD0-1B4C3D15EB42}">
+<ds:datastoreItem xmlns:ds="http://schemas.openxmlformats.org/officeDocument/2006/customXml" ds:itemID="{E5AC7CE4-88D8-4022-8049-D39E7ABE7796}">
   <ds:schemaRefs>
     <ds:schemaRef ds:uri="http://schemas.openxmlformats.org/officeDocument/2006/bibliography"/>
   </ds:schemaRefs>

</xml_diff>